<commit_message>
Tweaks to lesson and lab 1.4 to broadcasting
</commit_message>
<xml_diff>
--- a/Unit 1 Word/Lab 1.4 Sprites in Action.docx
+++ b/Unit 1 Word/Lab 1.4 Sprites in Action.docx
@@ -192,10 +192,7 @@
         <w:pStyle w:val="BodyText"/>
       </w:pPr>
       <w:r>
-        <w:t>1.2) Write a script to make the sprite change costume each time the space bar is pressed. (The sprite should s</w:t>
-      </w:r>
-      <w:r>
-        <w:t>witch back and forth between the two costumes.)</w:t>
+        <w:t>1.2) Write a script to make the sprite change costume each time the space bar is pressed. (The sprite should switch back and forth between the two costumes.)</w:t>
       </w:r>
     </w:p>
     <w:p>
@@ -251,13 +248,7 @@
         <w:rPr>
           <w:i/>
         </w:rPr>
-        <w:t>In your window, the dog should look like it is walking when you press the</w:t>
-      </w:r>
-      <w:r>
-        <w:rPr>
-          <w:i/>
-        </w:rPr>
-        <w:t xml:space="preserve"> left arrow key repeatedly.</w:t>
+        <w:t>In your window, the dog should look like it is walking when you press the left arrow key repeatedly.</w:t>
       </w:r>
     </w:p>
     <w:p>
@@ -344,10 +335,7 @@
         <w:pStyle w:val="BodyText"/>
       </w:pPr>
       <w:r>
-        <w:t>1.3) Modify your script so that the</w:t>
-      </w:r>
-      <w:r>
-        <w:t xml:space="preserve"> dragon </w:t>
+        <w:t xml:space="preserve">1.3) Modify your script so that the dragon </w:t>
       </w:r>
       <w:r>
         <w:rPr>
@@ -422,10 +410,7 @@
         </w:numPr>
       </w:pPr>
       <w:r>
-        <w:t>Change t</w:t>
-      </w:r>
-      <w:r>
-        <w:t>o the “fire-breathing” costume</w:t>
+        <w:t>Change to the “fire-breathing” costume</w:t>
       </w:r>
     </w:p>
     <w:p>
@@ -492,7 +477,68 @@
         <w:pStyle w:val="BodyText"/>
       </w:pPr>
       <w:r>
-        <w:t xml:space="preserve">3.3) Modify your script so that instead of moving when the </w:t>
+        <w:t xml:space="preserve">3.3) </w:t>
+      </w:r>
+      <w:r>
+        <w:rPr>
+          <w:rStyle w:val="normaltextrun"/>
+          <w:rFonts w:ascii="Segoe UI" w:hAnsi="Segoe UI" w:cs="Segoe UI"/>
+          <w:color w:val="24292E"/>
+          <w:shd w:val="clear" w:color="auto" w:fill="FFFFFF"/>
+        </w:rPr>
+        <w:t>Using the </w:t>
+      </w:r>
+      <w:r>
+        <w:rPr>
+          <w:rStyle w:val="normaltextrun"/>
+          <w:rFonts w:ascii="Consolas" w:hAnsi="Consolas"/>
+          <w:color w:val="24292E"/>
+          <w:sz w:val="20"/>
+          <w:szCs w:val="20"/>
+          <w:shd w:val="clear" w:color="auto" w:fill="FFFFFF"/>
+        </w:rPr>
+        <w:t>Broadcast</w:t>
+      </w:r>
+      <w:r>
+        <w:rPr>
+          <w:rStyle w:val="normaltextrun"/>
+          <w:rFonts w:ascii="Segoe UI" w:hAnsi="Segoe UI" w:cs="Segoe UI"/>
+          <w:color w:val="24292E"/>
+          <w:shd w:val="clear" w:color="auto" w:fill="FFFFFF"/>
+        </w:rPr>
+        <w:t> and </w:t>
+      </w:r>
+      <w:r>
+        <w:rPr>
+          <w:rStyle w:val="normaltextrun"/>
+          <w:rFonts w:ascii="Consolas" w:hAnsi="Consolas"/>
+          <w:color w:val="24292E"/>
+          <w:sz w:val="20"/>
+          <w:szCs w:val="20"/>
+          <w:shd w:val="clear" w:color="auto" w:fill="FFFFFF"/>
+        </w:rPr>
+        <w:t>When I Receive</w:t>
+      </w:r>
+      <w:r>
+        <w:rPr>
+          <w:rStyle w:val="normaltextrun"/>
+          <w:rFonts w:ascii="Segoe UI" w:hAnsi="Segoe UI" w:cs="Segoe UI"/>
+          <w:color w:val="24292E"/>
+          <w:shd w:val="clear" w:color="auto" w:fill="FFFFFF"/>
+        </w:rPr>
+        <w:t> blocks,</w:t>
+      </w:r>
+      <w:r>
+        <w:rPr>
+          <w:rStyle w:val="normaltextrun"/>
+          <w:rFonts w:ascii="Segoe UI" w:hAnsi="Segoe UI" w:cs="Segoe UI"/>
+          <w:color w:val="24292E"/>
+          <w:shd w:val="clear" w:color="auto" w:fill="FFFFFF"/>
+        </w:rPr>
+        <w:t xml:space="preserve"> m</w:t>
+      </w:r>
+      <w:r>
+        <w:t xml:space="preserve">odify your script so that instead of moving when the </w:t>
       </w:r>
       <w:r>
         <w:rPr>
@@ -519,10 +565,7 @@
         <w:t>fleeing</w:t>
       </w:r>
       <w:r>
-        <w:t xml:space="preserve"> sprite should </w:t>
-      </w:r>
-      <w:r>
-        <w:t>move when the dragon starts breathing fire.</w:t>
+        <w:t xml:space="preserve"> sprite should move when the dragon starts breathing fire.</w:t>
       </w:r>
     </w:p>
     <w:p>
@@ -566,7 +609,7 @@
         <w:tblLook w:val="0020" w:firstRow="1" w:lastRow="0" w:firstColumn="0" w:lastColumn="0" w:noHBand="0" w:noVBand="0"/>
       </w:tblPr>
       <w:tblGrid>
-        <w:gridCol w:w="5189"/>
+        <w:gridCol w:w="5255"/>
         <w:gridCol w:w="1332"/>
       </w:tblGrid>
       <w:tr>
@@ -715,7 +758,53 @@
               <w:pStyle w:val="Compact"/>
             </w:pPr>
             <w:r>
-              <w:t>0.5</w:t>
+              <w:t>0.</w:t>
+            </w:r>
+            <w:r>
+              <w:t>25</w:t>
+            </w:r>
+          </w:p>
+        </w:tc>
+      </w:tr>
+      <w:tr>
+        <w:tc>
+          <w:tcPr>
+            <w:tcW w:w="0" w:type="auto"/>
+          </w:tcPr>
+          <w:p>
+            <w:pPr>
+              <w:pStyle w:val="Compact"/>
+            </w:pPr>
+            <w:r>
+              <w:rPr>
+                <w:rStyle w:val="normaltextrun"/>
+                <w:rFonts w:ascii="Segoe UI" w:hAnsi="Segoe UI" w:cs="Segoe UI"/>
+                <w:color w:val="000000"/>
+                <w:shd w:val="clear" w:color="auto" w:fill="FFFFFF"/>
+              </w:rPr>
+              <w:t>3.3 Sprite runs away when dragon breathes fire</w:t>
+            </w:r>
+            <w:r>
+              <w:rPr>
+                <w:rStyle w:val="eop"/>
+                <w:rFonts w:ascii="Segoe UI" w:hAnsi="Segoe UI" w:cs="Segoe UI"/>
+                <w:color w:val="000000"/>
+                <w:shd w:val="clear" w:color="auto" w:fill="FFFFFF"/>
+              </w:rPr>
+              <w:t> </w:t>
+            </w:r>
+          </w:p>
+        </w:tc>
+        <w:tc>
+          <w:tcPr>
+            <w:tcW w:w="0" w:type="auto"/>
+          </w:tcPr>
+          <w:p>
+            <w:pPr>
+              <w:pStyle w:val="Compact"/>
+            </w:pPr>
+            <w:r>
+              <w:t>0.25</w:t>
             </w:r>
           </w:p>
         </w:tc>
@@ -896,23 +985,7 @@
         <w:sz w:val="14"/>
         <w:szCs w:val="14"/>
       </w:rPr>
-      <w:t xml:space="preserve">This license allows </w:t>
-    </w:r>
-    <w:proofErr w:type="spellStart"/>
-    <w:r>
-      <w:rPr>
-        <w:sz w:val="14"/>
-        <w:szCs w:val="14"/>
-      </w:rPr>
-      <w:t>reusers</w:t>
-    </w:r>
-    <w:proofErr w:type="spellEnd"/>
-    <w:r>
-      <w:rPr>
-        <w:sz w:val="14"/>
-        <w:szCs w:val="14"/>
-      </w:rPr>
-      <w:t xml:space="preserve"> to distribute, remix, adapt, and build upon the material in any medium or format for noncommercial purposes only, and only so long as attribution is given to the creator. If you remix, adapt, or build upon the material, you must license the modified material under identical terms.</w:t>
+      <w:t>This license allows reusers to distribute, remix, adapt, and build upon the material in any medium or format for noncommercial purposes only, and only so long as attribution is given to the creator. If you remix, adapt, or build upon the material, you must license the modified material under identical terms.</w:t>
     </w:r>
   </w:p>
 </w:ftr>
@@ -1407,6 +1480,13 @@
     <w:lsdException w:name="Placeholder Text" w:semiHidden="1"/>
     <w:lsdException w:name="Light Shading"/>
     <w:lsdException w:name="Light List"/>
+    <w:lsdException w:name="Light Grid"/>
+    <w:lsdException w:name="Medium Shading 1"/>
+    <w:lsdException w:name="Medium Shading 2"/>
+    <w:lsdException w:name="Medium List 1"/>
+    <w:lsdException w:name="Medium List 2"/>
+    <w:lsdException w:name="Medium Grid 1"/>
+    <w:lsdException w:name="Medium Grid 2"/>
     <w:lsdException w:name="Medium Grid 3"/>
     <w:lsdException w:name="Dark List"/>
     <w:lsdException w:name="Colorful Shading"/>
@@ -2368,6 +2448,16 @@
     <w:basedOn w:val="DefaultParagraphFont"/>
     <w:link w:val="Footer"/>
     <w:rsid w:val="00B30A5B"/>
+  </w:style>
+  <w:style w:type="character" w:customStyle="1" w:styleId="normaltextrun">
+    <w:name w:val="normaltextrun"/>
+    <w:basedOn w:val="DefaultParagraphFont"/>
+    <w:rsid w:val="00362EF6"/>
+  </w:style>
+  <w:style w:type="character" w:customStyle="1" w:styleId="eop">
+    <w:name w:val="eop"/>
+    <w:basedOn w:val="DefaultParagraphFont"/>
+    <w:rsid w:val="00362EF6"/>
   </w:style>
 </w:styles>
 </file>

</xml_diff>